<commit_message>
Final Project programs 1 and 2
</commit_message>
<xml_diff>
--- a/Week 9 team Team Activity.docx
+++ b/Week 9 team Team Activity.docx
@@ -31,7 +31,13 @@
           <w:rPr>
             <w:rStyle w:val="Hyperlink"/>
           </w:rPr>
-          <w:t>PlantUML</w:t>
+          <w:t>PlantUM</w:t>
+        </w:r>
+        <w:r>
+          <w:rPr>
+            <w:rStyle w:val="Hyperlink"/>
+          </w:rPr>
+          <w:t>L</w:t>
         </w:r>
         <w:proofErr w:type="spellEnd"/>
         <w:r>
@@ -44,11 +50,14 @@
     </w:p>
     <w:p>
       <w:r>
+        <w:rPr>
+          <w:noProof/>
+        </w:rPr>
         <w:drawing>
-          <wp:inline distT="0" distB="0" distL="0" distR="0" wp14:anchorId="78813F0D" wp14:editId="30B0328A">
-            <wp:extent cx="5943600" cy="2628900"/>
-            <wp:effectExtent l="0" t="0" r="0" b="0"/>
-            <wp:docPr id="1277275619" name="Picture 1" descr="A screenshot of a computer flowchart&#10;&#10;Description automatically generated"/>
+          <wp:inline distT="0" distB="0" distL="0" distR="0" wp14:anchorId="77649E92" wp14:editId="5AFDDCFC">
+            <wp:extent cx="6512087" cy="2349500"/>
+            <wp:effectExtent l="0" t="0" r="3175" b="0"/>
+            <wp:docPr id="33010831" name="Picture 1" descr="A diagram of a computer&#10;&#10;Description automatically generated with medium confidence"/>
             <wp:cNvGraphicFramePr>
               <a:graphicFrameLocks xmlns:a="http://schemas.openxmlformats.org/drawingml/2006/main" noChangeAspect="1"/>
             </wp:cNvGraphicFramePr>
@@ -56,23 +65,36 @@
               <a:graphicData uri="http://schemas.openxmlformats.org/drawingml/2006/picture">
                 <pic:pic xmlns:pic="http://schemas.openxmlformats.org/drawingml/2006/picture">
                   <pic:nvPicPr>
-                    <pic:cNvPr id="1277275619" name="Picture 1" descr="A screenshot of a computer flowchart&#10;&#10;Description automatically generated"/>
-                    <pic:cNvPicPr/>
+                    <pic:cNvPr id="33010831" name="Picture 1" descr="A diagram of a computer&#10;&#10;Description automatically generated with medium confidence"/>
+                    <pic:cNvPicPr>
+                      <a:picLocks noChangeAspect="1" noChangeArrowheads="1"/>
+                    </pic:cNvPicPr>
                   </pic:nvPicPr>
                   <pic:blipFill>
-                    <a:blip r:embed="rId6"/>
+                    <a:blip r:embed="rId6" cstate="print">
+                      <a:extLst>
+                        <a:ext uri="{28A0092B-C50C-407E-A947-70E740481C1C}">
+                          <a14:useLocalDpi xmlns:a14="http://schemas.microsoft.com/office/drawing/2010/main" val="0"/>
+                        </a:ext>
+                      </a:extLst>
+                    </a:blip>
+                    <a:srcRect/>
                     <a:stretch>
                       <a:fillRect/>
                     </a:stretch>
                   </pic:blipFill>
-                  <pic:spPr>
+                  <pic:spPr bwMode="auto">
                     <a:xfrm>
                       <a:off x="0" y="0"/>
-                      <a:ext cx="5943600" cy="2628900"/>
+                      <a:ext cx="6519967" cy="2352343"/>
                     </a:xfrm>
                     <a:prstGeom prst="rect">
                       <a:avLst/>
                     </a:prstGeom>
+                    <a:noFill/>
+                    <a:ln>
+                      <a:noFill/>
+                    </a:ln>
                   </pic:spPr>
                 </pic:pic>
               </a:graphicData>
@@ -146,15 +168,15 @@
         </w:numPr>
       </w:pPr>
       <w:r>
-        <w:t xml:space="preserve">How many times </w:t>
+        <w:t xml:space="preserve">How many </w:t>
       </w:r>
       <w:proofErr w:type="gramStart"/>
       <w:r>
-        <w:t>they</w:t>
+        <w:t>times</w:t>
       </w:r>
       <w:proofErr w:type="gramEnd"/>
       <w:r>
-        <w:t xml:space="preserve"> want to do it, or for how long. </w:t>
+        <w:t xml:space="preserve"> they want to do it, or for how long. </w:t>
       </w:r>
     </w:p>
     <w:p>
@@ -2321,6 +2343,18 @@
       <w:shd w:val="clear" w:color="auto" w:fill="E1DFDD"/>
     </w:rPr>
   </w:style>
+  <w:style w:type="character" w:styleId="FollowedHyperlink">
+    <w:name w:val="FollowedHyperlink"/>
+    <w:basedOn w:val="DefaultParagraphFont"/>
+    <w:uiPriority w:val="99"/>
+    <w:semiHidden/>
+    <w:unhideWhenUsed/>
+    <w:rsid w:val="00EE2F43"/>
+    <w:rPr>
+      <w:color w:val="800080" w:themeColor="followedHyperlink"/>
+      <w:u w:val="single"/>
+    </w:rPr>
+  </w:style>
 </w:styles>
 </file>
 

</xml_diff>